<commit_message>
MAJ 3 users faq eval
</commit_message>
<xml_diff>
--- a/Documentation technique/Evaluation_MEHU_PAUQUET.docx
+++ b/Documentation technique/Evaluation_MEHU_PAUQUET.docx
@@ -7,6 +7,7 @@
         <w:rPr>
           <w:rFonts w:asciiTheme="majorHAnsi" w:eastAsiaTheme="majorEastAsia" w:hAnsiTheme="majorHAnsi" w:cstheme="majorBidi"/>
           <w:caps/>
+          <w:lang w:eastAsia="en-US"/>
         </w:rPr>
         <w:id w:val="1400550853"/>
         <w:docPartObj>
@@ -18,7 +19,6 @@
         <w:rPr>
           <w:rFonts w:asciiTheme="minorHAnsi" w:eastAsiaTheme="minorHAnsi" w:hAnsiTheme="minorHAnsi" w:cstheme="minorBidi"/>
           <w:caps w:val="0"/>
-          <w:lang w:eastAsia="en-US"/>
         </w:rPr>
       </w:sdtEndPr>
       <w:sdtContent>
@@ -41,6 +41,7 @@
                 <w:rPr>
                   <w:rFonts w:asciiTheme="majorHAnsi" w:eastAsiaTheme="majorEastAsia" w:hAnsiTheme="majorHAnsi" w:cstheme="majorBidi"/>
                   <w:caps/>
+                  <w:lang w:eastAsia="en-US"/>
                 </w:rPr>
                 <w:alias w:val="Société"/>
                 <w:id w:val="15524243"/>
@@ -50,6 +51,11 @@
                 <w:dataBinding w:prefixMappings="xmlns:ns0='http://schemas.openxmlformats.org/officeDocument/2006/extended-properties'" w:xpath="/ns0:Properties[1]/ns0:Company[1]" w:storeItemID="{6668398D-A668-4E3E-A5EB-62B293D839F1}"/>
                 <w:text/>
               </w:sdtPr>
+              <w:sdtEndPr>
+                <w:rPr>
+                  <w:lang w:eastAsia="fr-FR"/>
+                </w:rPr>
+              </w:sdtEndPr>
               <w:sdtContent>
                 <w:tc>
                   <w:tcPr>
@@ -130,6 +136,7 @@
                 <w:dataBinding w:prefixMappings="xmlns:ns0='http://schemas.openxmlformats.org/package/2006/metadata/core-properties' xmlns:ns1='http://purl.org/dc/elements/1.1/'" w:xpath="/ns0:coreProperties[1]/ns1:subject[1]" w:storeItemID="{6C3C8BC8-F283-45AE-878A-BAB7291924A1}"/>
                 <w:text/>
               </w:sdtPr>
+              <w:sdtEndPr/>
               <w:sdtContent>
                 <w:tc>
                   <w:tcPr>
@@ -199,6 +206,7 @@
                 <w:dataBinding w:prefixMappings="xmlns:ns0='http://schemas.openxmlformats.org/package/2006/metadata/core-properties' xmlns:ns1='http://purl.org/dc/elements/1.1/'" w:xpath="/ns0:coreProperties[1]/ns1:creator[1]" w:storeItemID="{6C3C8BC8-F283-45AE-878A-BAB7291924A1}"/>
                 <w:text/>
               </w:sdtPr>
+              <w:sdtEndPr/>
               <w:sdtContent>
                 <w:tc>
                   <w:tcPr>
@@ -250,6 +258,7 @@
                   <w:calendar w:val="gregorian"/>
                 </w:date>
               </w:sdtPr>
+              <w:sdtEndPr/>
               <w:sdtContent>
                 <w:tc>
                   <w:tcPr>
@@ -279,7 +288,54 @@
           </w:tr>
         </w:tbl>
         <w:p/>
-        <w:p/>
+        <w:p>
+          <w:pPr>
+            <w:jc w:val="center"/>
+          </w:pPr>
+          <w:bookmarkStart w:id="0" w:name="_GoBack"/>
+          <w:r>
+            <w:rPr>
+              <w:noProof/>
+              <w:lang w:eastAsia="fr-FR"/>
+            </w:rPr>
+            <w:drawing>
+              <wp:inline distT="0" distB="0" distL="0" distR="0" wp14:anchorId="042EA0CA" wp14:editId="71E7C3FA">
+                <wp:extent cx="1310640" cy="1264920"/>
+                <wp:effectExtent l="0" t="0" r="3810" b="0"/>
+                <wp:docPr id="4" name="Image 4"/>
+                <wp:cNvGraphicFramePr>
+                  <a:graphicFrameLocks xmlns:a="http://schemas.openxmlformats.org/drawingml/2006/main" noChangeAspect="1"/>
+                </wp:cNvGraphicFramePr>
+                <a:graphic xmlns:a="http://schemas.openxmlformats.org/drawingml/2006/main">
+                  <a:graphicData uri="http://schemas.openxmlformats.org/drawingml/2006/picture">
+                    <pic:pic xmlns:pic="http://schemas.openxmlformats.org/drawingml/2006/picture">
+                      <pic:nvPicPr>
+                        <pic:cNvPr id="0" name=""/>
+                        <pic:cNvPicPr/>
+                      </pic:nvPicPr>
+                      <pic:blipFill>
+                        <a:blip r:embed="rId8"/>
+                        <a:stretch>
+                          <a:fillRect/>
+                        </a:stretch>
+                      </pic:blipFill>
+                      <pic:spPr>
+                        <a:xfrm>
+                          <a:off x="0" y="0"/>
+                          <a:ext cx="1310640" cy="1264920"/>
+                        </a:xfrm>
+                        <a:prstGeom prst="rect">
+                          <a:avLst/>
+                        </a:prstGeom>
+                      </pic:spPr>
+                    </pic:pic>
+                  </a:graphicData>
+                </a:graphic>
+              </wp:inline>
+            </w:drawing>
+          </w:r>
+          <w:bookmarkEnd w:id="0"/>
+        </w:p>
         <w:tbl>
           <w:tblPr>
             <w:tblpPr w:leftFromText="187" w:rightFromText="187" w:horzAnchor="margin" w:tblpXSpec="center" w:tblpYSpec="bottom"/>
@@ -300,6 +356,7 @@
                 <w:dataBinding w:prefixMappings="xmlns:ns0='http://schemas.microsoft.com/office/2006/coverPageProps'" w:xpath="/ns0:CoverPageProperties[1]/ns0:Abstract[1]" w:storeItemID="{55AF091B-3C7A-41E3-B477-F2FDAA23CFDA}"/>
                 <w:text/>
               </w:sdtPr>
+              <w:sdtEndPr/>
               <w:sdtContent>
                 <w:tc>
                   <w:tcPr>
@@ -310,19 +367,7 @@
                       <w:pStyle w:val="Sansinterligne"/>
                     </w:pPr>
                     <w:r>
-                      <w:t xml:space="preserve"> </w:t>
-                    </w:r>
-                    <w:r>
-                      <w:t>Réalisation d'un dossier d'utilisation en ligne et papier, synthèse imprimée de tous les documents techniques à laisser au client; pour l'école, évaluation par les étudiants du travail effectué et des conditions de réalisation (retour sur expérience)</w:t>
-                    </w:r>
-                    <w:r>
-                      <w:t xml:space="preserve">. </w:t>
-                    </w:r>
-                    <w:r>
-                      <w:t>Intégrer pour l'école dans le dossier un exemple d'un ou deux algorithmes intéressants programmés</w:t>
-                    </w:r>
-                    <w:r>
-                      <w:t xml:space="preserve"> </w:t>
+                      <w:t xml:space="preserve"> Réalisation d'un dossier d'utilisation en ligne et papier, synthèse imprimée de tous les documents techniques à laisser au client; pour l'école, évaluation par les étudiants du travail effectué et des conditions de réalisation (retour sur expérience). Intégrer pour l'école dans le dossier un exemple d'un ou deux algorithmes intéressants programmés </w:t>
                     </w:r>
                   </w:p>
                 </w:tc>
@@ -340,21 +385,22 @@
     </w:sdt>
     <w:sdt>
       <w:sdtPr>
+        <w:rPr>
+          <w:rFonts w:asciiTheme="minorHAnsi" w:eastAsiaTheme="minorHAnsi" w:hAnsiTheme="minorHAnsi" w:cstheme="minorBidi"/>
+          <w:b w:val="0"/>
+          <w:bCs w:val="0"/>
+          <w:color w:val="auto"/>
+          <w:sz w:val="22"/>
+          <w:szCs w:val="22"/>
+          <w:lang w:eastAsia="en-US"/>
+        </w:rPr>
         <w:id w:val="976886417"/>
         <w:docPartObj>
           <w:docPartGallery w:val="Table of Contents"/>
           <w:docPartUnique/>
         </w:docPartObj>
       </w:sdtPr>
-      <w:sdtEndPr>
-        <w:rPr>
-          <w:rFonts w:asciiTheme="minorHAnsi" w:eastAsiaTheme="minorHAnsi" w:hAnsiTheme="minorHAnsi" w:cstheme="minorBidi"/>
-          <w:color w:val="auto"/>
-          <w:sz w:val="22"/>
-          <w:szCs w:val="22"/>
-          <w:lang w:eastAsia="en-US"/>
-        </w:rPr>
-      </w:sdtEndPr>
+      <w:sdtEndPr/>
       <w:sdtContent>
         <w:p>
           <w:pPr>
@@ -1635,8 +1681,6 @@
       <w:r>
         <w:br w:type="page"/>
       </w:r>
-      <w:bookmarkStart w:id="0" w:name="_GoBack"/>
-      <w:bookmarkEnd w:id="0"/>
     </w:p>
     <w:p>
       <w:pPr>
@@ -2165,7 +2209,7 @@
                     <pic:cNvPicPr/>
                   </pic:nvPicPr>
                   <pic:blipFill>
-                    <a:blip r:embed="rId8"/>
+                    <a:blip r:embed="rId9"/>
                     <a:stretch>
                       <a:fillRect/>
                     </a:stretch>
@@ -2245,7 +2289,7 @@
                     <pic:cNvPicPr/>
                   </pic:nvPicPr>
                   <pic:blipFill>
-                    <a:blip r:embed="rId9"/>
+                    <a:blip r:embed="rId10"/>
                     <a:stretch>
                       <a:fillRect/>
                     </a:stretch>
@@ -3520,7 +3564,9 @@
   </w:compat>
   <w:rsids>
     <w:rsidRoot w:val="009C69D5"/>
+    <w:rsid w:val="00451FA4"/>
     <w:rsid w:val="006D6B6C"/>
+    <w:rsid w:val="009A1F01"/>
     <w:rsid w:val="009C69D5"/>
   </w:rsids>
   <m:mathPr>
@@ -4287,7 +4333,7 @@
 </file>
 
 <file path=customXml/itemProps2.xml><?xml version="1.0" encoding="utf-8"?>
-<ds:datastoreItem xmlns:ds="http://schemas.openxmlformats.org/officeDocument/2006/customXml" ds:itemID="{DF892F01-2CB7-4499-8BA8-45F90BF4FBA7}">
+<ds:datastoreItem xmlns:ds="http://schemas.openxmlformats.org/officeDocument/2006/customXml" ds:itemID="{9513BBC5-22ED-4A7A-8A46-11E6C4A23E28}">
   <ds:schemaRefs>
     <ds:schemaRef ds:uri="http://schemas.openxmlformats.org/officeDocument/2006/bibliography"/>
   </ds:schemaRefs>

</xml_diff>